<commit_message>
Update andrew heiss course link in learn more
</commit_message>
<xml_diff>
--- a/nostarch/word/learn-more_FS_DK.docx
+++ b/nostarch/word/learn-more_FS_DK.docx
@@ -525,7 +525,20 @@
         <w:t>,</w:t>
       </w:r>
       <w:r>
-        <w:t xml:space="preserve"> course by Andrew Weiss (2022)</w:t>
+        <w:t xml:space="preserve"> course by Andrew Weiss (202</w:t>
+      </w:r>
+      <w:ins w:id="14" w:author="David Keyes" w:date="2023-05-31T20:41:00Z">
+        <w:r>
+          <w:t>3</w:t>
+        </w:r>
+      </w:ins>
+      <w:del w:id="15" w:author="David Keyes" w:date="2023-05-31T20:41:00Z">
+        <w:r>
+          <w:delText>2</w:delText>
+        </w:r>
+      </w:del>
+      <w:r>
+        <w:t>)</w:t>
       </w:r>
       <w:r>
         <w:t>,</w:t>
@@ -533,20 +546,51 @@
       <w:r>
         <w:t xml:space="preserve"> </w:t>
       </w:r>
-      <w:hyperlink r:id="rId20" w:history="1">
+      <w:r>
+        <w:fldChar w:fldCharType="begin"/>
+      </w:r>
+      <w:r>
+        <w:instrText>HYPERLINK "https://datavizs22.classes.andrewheiss.com/content/12-content/"</w:instrText>
+      </w:r>
+      <w:r>
+        <w:fldChar w:fldCharType="separate"/>
+      </w:r>
+      <w:del w:id="16" w:author="David Keyes" w:date="2023-05-31T20:41:00Z">
         <w:r>
           <w:rPr>
             <w:rStyle w:val="LinkURL"/>
           </w:rPr>
-          <w:t>https://datavizs22.classes.andrewheiss.com/content/12-content/</w:t>
+          <w:delText>h</w:delText>
         </w:r>
-      </w:hyperlink>
+      </w:del>
+      <w:ins w:id="17" w:author="David Keyes" w:date="2023-05-31T20:41:00Z">
+        <w:r>
+          <w:rPr>
+            <w:rStyle w:val="LinkURL"/>
+          </w:rPr>
+          <w:t>https://datavizs23.classes.andrewheiss.com/lesson/12-lesson.html</w:t>
+        </w:r>
+      </w:ins>
+      <w:del w:id="18" w:author="David Keyes" w:date="2023-05-31T20:42:00Z">
+        <w:r>
+          <w:rPr>
+            <w:rStyle w:val="LinkURL"/>
+          </w:rPr>
+          <w:delText>ttps://datavizs22.classes.andrewheiss.com/content/12-content/</w:delText>
+        </w:r>
+      </w:del>
+      <w:r>
+        <w:rPr>
+          <w:rStyle w:val="LinkURL"/>
+        </w:rPr>
+        <w:fldChar w:fldCharType="end"/>
+      </w:r>
     </w:p>
     <w:p>
       <w:pPr>
         <w:pStyle w:val="HeadA"/>
         <w:rPr>
-          <w:ins w:id="14" w:author="David Keyes" w:date="2023-05-25T09:09:00Z"/>
+          <w:ins w:id="19" w:author="David Keyes" w:date="2023-05-25T09:09:00Z"/>
         </w:rPr>
       </w:pPr>
       <w:r>
@@ -556,28 +600,28 @@
     <w:p>
       <w:pPr>
         <w:pStyle w:val="Body"/>
-        <w:pPrChange w:id="15" w:author="David Keyes" w:date="2023-05-25T09:10:00Z">
+        <w:pPrChange w:id="20" w:author="David Keyes" w:date="2023-05-25T09:10:00Z">
           <w:pPr>
             <w:pStyle w:val="HeadA"/>
           </w:pPr>
         </w:pPrChange>
       </w:pPr>
-      <w:ins w:id="16" w:author="David Keyes" w:date="2023-05-25T09:09:00Z">
+      <w:ins w:id="21" w:author="David Keyes" w:date="2023-05-25T09:09:00Z">
         <w:r>
           <w:t xml:space="preserve">Consult the following resources to learn </w:t>
         </w:r>
       </w:ins>
-      <w:ins w:id="17" w:author="David Keyes" w:date="2023-05-25T09:10:00Z">
+      <w:ins w:id="22" w:author="David Keyes" w:date="2023-05-25T09:10:00Z">
         <w:r>
           <w:t xml:space="preserve">about table design principles and </w:t>
         </w:r>
       </w:ins>
-      <w:ins w:id="18" w:author="David Keyes" w:date="2023-05-25T09:09:00Z">
+      <w:ins w:id="23" w:author="David Keyes" w:date="2023-05-25T09:09:00Z">
         <w:r>
           <w:t xml:space="preserve">how to make high-quality tables </w:t>
         </w:r>
       </w:ins>
-      <w:ins w:id="19" w:author="David Keyes" w:date="2023-05-25T09:10:00Z">
+      <w:ins w:id="24" w:author="David Keyes" w:date="2023-05-25T09:10:00Z">
         <w:r>
           <w:t xml:space="preserve">with the </w:t>
         </w:r>
@@ -585,8 +629,11 @@
         <w:r>
           <w:rPr>
             <w:rStyle w:val="Literal"/>
-            <w:rPrChange w:id="20" w:author="David Keyes" w:date="2023-05-25T09:10:00Z">
-              <w:rPr/>
+            <w:rPrChange w:id="25" w:author="David Keyes" w:date="2023-05-25T09:10:00Z">
+              <w:rPr>
+                <w:b w:val="0"/>
+                <w:bCs w:val="0"/>
+              </w:rPr>
             </w:rPrChange>
           </w:rPr>
           <w:t>gt</w:t>
@@ -627,7 +674,7 @@
       <w:r>
         <w:t xml:space="preserve"> </w:t>
       </w:r>
-      <w:hyperlink r:id="rId21" w:history="1">
+      <w:hyperlink r:id="rId20" w:history="1">
         <w:r>
           <w:rPr>
             <w:rStyle w:val="LinkURL"/>
@@ -652,7 +699,7 @@
       <w:r>
         <w:t xml:space="preserve"> </w:t>
       </w:r>
-      <w:hyperlink r:id="rId22" w:history="1">
+      <w:hyperlink r:id="rId21" w:history="1">
         <w:r>
           <w:rPr>
             <w:rStyle w:val="LinkURL"/>
@@ -682,7 +729,7 @@
       <w:r>
         <w:t xml:space="preserve"> </w:t>
       </w:r>
-      <w:hyperlink r:id="rId23" w:history="1">
+      <w:hyperlink r:id="rId22" w:history="1">
         <w:r>
           <w:rPr>
             <w:rStyle w:val="LinkURL"/>
@@ -695,7 +742,7 @@
       <w:pPr>
         <w:pStyle w:val="HeadA"/>
         <w:rPr>
-          <w:ins w:id="21" w:author="David Keyes" w:date="2023-05-25T09:10:00Z"/>
+          <w:ins w:id="26" w:author="David Keyes" w:date="2023-05-25T09:10:00Z"/>
         </w:rPr>
       </w:pPr>
       <w:r>
@@ -705,13 +752,13 @@
     <w:p>
       <w:pPr>
         <w:pStyle w:val="Body"/>
-        <w:pPrChange w:id="22" w:author="David Keyes" w:date="2023-05-25T09:10:00Z">
+        <w:pPrChange w:id="27" w:author="David Keyes" w:date="2023-05-25T09:10:00Z">
           <w:pPr>
             <w:pStyle w:val="HeadA"/>
           </w:pPr>
         </w:pPrChange>
       </w:pPr>
-      <w:ins w:id="23" w:author="David Keyes" w:date="2023-05-25T09:10:00Z">
+      <w:ins w:id="28" w:author="David Keyes" w:date="2023-05-25T09:10:00Z">
         <w:r>
           <w:t>Consult the following resources, which are great general guides on how to use R Markdown:</w:t>
         </w:r>
@@ -760,7 +807,7 @@
       <w:r>
         <w:t xml:space="preserve"> </w:t>
       </w:r>
-      <w:hyperlink r:id="rId24" w:history="1">
+      <w:hyperlink r:id="rId23" w:history="1">
         <w:r>
           <w:rPr>
             <w:rStyle w:val="LinkURL"/>
@@ -820,7 +867,7 @@
       <w:r>
         <w:t xml:space="preserve"> </w:t>
       </w:r>
-      <w:hyperlink r:id="rId25" w:history="1">
+      <w:hyperlink r:id="rId24" w:history="1">
         <w:r>
           <w:rPr>
             <w:rStyle w:val="LinkURL"/>
@@ -833,7 +880,7 @@
       <w:pPr>
         <w:pStyle w:val="HeadA"/>
         <w:rPr>
-          <w:ins w:id="24" w:author="David Keyes" w:date="2023-05-25T09:10:00Z"/>
+          <w:ins w:id="29" w:author="David Keyes" w:date="2023-05-25T09:10:00Z"/>
         </w:rPr>
       </w:pPr>
       <w:r>
@@ -843,13 +890,13 @@
     <w:p>
       <w:pPr>
         <w:pStyle w:val="Body"/>
-        <w:pPrChange w:id="25" w:author="David Keyes" w:date="2023-05-25T09:11:00Z">
+        <w:pPrChange w:id="30" w:author="David Keyes" w:date="2023-05-25T09:11:00Z">
           <w:pPr>
             <w:pStyle w:val="HeadA"/>
           </w:pPr>
         </w:pPrChange>
       </w:pPr>
-      <w:ins w:id="26" w:author="David Keyes" w:date="2023-05-25T09:11:00Z">
+      <w:ins w:id="31" w:author="David Keyes" w:date="2023-05-25T09:11:00Z">
         <w:r>
           <w:t xml:space="preserve">Consult the following resources to learn how the Urban Institute has created parameterized reports and how you can make them yourself: </w:t>
         </w:r>
@@ -876,7 +923,7 @@
       <w:r>
         <w:t xml:space="preserve"> </w:t>
       </w:r>
-      <w:hyperlink r:id="rId26" w:history="1">
+      <w:hyperlink r:id="rId25" w:history="1">
         <w:r>
           <w:rPr>
             <w:rStyle w:val="LinkURL"/>
@@ -906,7 +953,7 @@
       <w:r>
         <w:t xml:space="preserve"> </w:t>
       </w:r>
-      <w:hyperlink r:id="rId27" w:history="1">
+      <w:hyperlink r:id="rId26" w:history="1">
         <w:r>
           <w:rPr>
             <w:rStyle w:val="LinkURL"/>
@@ -919,7 +966,7 @@
       <w:pPr>
         <w:pStyle w:val="HeadA"/>
         <w:rPr>
-          <w:ins w:id="27" w:author="David Keyes" w:date="2023-05-25T09:11:00Z"/>
+          <w:ins w:id="32" w:author="David Keyes" w:date="2023-05-25T09:11:00Z"/>
         </w:rPr>
       </w:pPr>
       <w:proofErr w:type="spellStart"/>
@@ -931,13 +978,13 @@
     <w:p>
       <w:pPr>
         <w:pStyle w:val="Body"/>
-        <w:pPrChange w:id="28" w:author="David Keyes" w:date="2023-05-25T09:11:00Z">
+        <w:pPrChange w:id="33" w:author="David Keyes" w:date="2023-05-25T09:11:00Z">
           <w:pPr>
             <w:pStyle w:val="HeadA"/>
           </w:pPr>
         </w:pPrChange>
       </w:pPr>
-      <w:ins w:id="29" w:author="David Keyes" w:date="2023-05-25T09:11:00Z">
+      <w:ins w:id="34" w:author="David Keyes" w:date="2023-05-25T09:11:00Z">
         <w:r>
           <w:t xml:space="preserve">Consult the following resources to learn how to make high-quality slides presentations in R with the </w:t>
         </w:r>
@@ -945,8 +992,11 @@
         <w:r>
           <w:rPr>
             <w:rStyle w:val="Literal"/>
-            <w:rPrChange w:id="30" w:author="David Keyes" w:date="2023-05-25T09:11:00Z">
-              <w:rPr/>
+            <w:rPrChange w:id="35" w:author="David Keyes" w:date="2023-05-25T09:11:00Z">
+              <w:rPr>
+                <w:b w:val="0"/>
+                <w:bCs w:val="0"/>
+              </w:rPr>
             </w:rPrChange>
           </w:rPr>
           <w:t>xaringan</w:t>
@@ -1016,7 +1066,7 @@
       <w:r>
         <w:t xml:space="preserve"> </w:t>
       </w:r>
-      <w:hyperlink r:id="rId28" w:history="1">
+      <w:hyperlink r:id="rId27" w:history="1">
         <w:r>
           <w:rPr>
             <w:rStyle w:val="LinkURL"/>
@@ -1074,7 +1124,7 @@
       <w:r>
         <w:t xml:space="preserve"> </w:t>
       </w:r>
-      <w:hyperlink r:id="rId29" w:history="1">
+      <w:hyperlink r:id="rId28" w:history="1">
         <w:r>
           <w:rPr>
             <w:rStyle w:val="LinkURL"/>
@@ -1119,7 +1169,7 @@
       <w:r>
         <w:t xml:space="preserve"> </w:t>
       </w:r>
-      <w:hyperlink r:id="rId30" w:history="1">
+      <w:hyperlink r:id="rId29" w:history="1">
         <w:r>
           <w:rPr>
             <w:rStyle w:val="LinkURL"/>
@@ -1182,7 +1232,7 @@
       <w:r>
         <w:t xml:space="preserve"> </w:t>
       </w:r>
-      <w:hyperlink r:id="rId31" w:history="1">
+      <w:hyperlink r:id="rId30" w:history="1">
         <w:r>
           <w:rPr>
             <w:rStyle w:val="LinkURL"/>
@@ -1195,7 +1245,7 @@
       <w:pPr>
         <w:pStyle w:val="HeadA"/>
         <w:rPr>
-          <w:ins w:id="31" w:author="David Keyes" w:date="2023-05-25T09:11:00Z"/>
+          <w:ins w:id="36" w:author="David Keyes" w:date="2023-05-25T09:11:00Z"/>
         </w:rPr>
       </w:pPr>
       <w:r>
@@ -1205,26 +1255,29 @@
     <w:p>
       <w:pPr>
         <w:pStyle w:val="Body"/>
-        <w:pPrChange w:id="32" w:author="David Keyes" w:date="2023-05-25T09:11:00Z">
+        <w:pPrChange w:id="37" w:author="David Keyes" w:date="2023-05-25T09:11:00Z">
           <w:pPr>
             <w:pStyle w:val="HeadA"/>
           </w:pPr>
         </w:pPrChange>
       </w:pPr>
-      <w:ins w:id="33" w:author="David Keyes" w:date="2023-05-25T09:11:00Z">
+      <w:ins w:id="38" w:author="David Keyes" w:date="2023-05-25T09:11:00Z">
         <w:r>
           <w:t>Co</w:t>
         </w:r>
       </w:ins>
-      <w:ins w:id="34" w:author="David Keyes" w:date="2023-05-25T09:12:00Z">
+      <w:ins w:id="39" w:author="David Keyes" w:date="2023-05-25T09:12:00Z">
         <w:r>
           <w:t xml:space="preserve">nsult the following resources to learn how to make websites with the </w:t>
         </w:r>
         <w:r>
           <w:rPr>
             <w:rStyle w:val="Literal"/>
-            <w:rPrChange w:id="35" w:author="David Keyes" w:date="2023-05-25T09:12:00Z">
-              <w:rPr/>
+            <w:rPrChange w:id="40" w:author="David Keyes" w:date="2023-05-25T09:12:00Z">
+              <w:rPr>
+                <w:b w:val="0"/>
+                <w:bCs w:val="0"/>
+              </w:rPr>
             </w:rPrChange>
           </w:rPr>
           <w:t>distill</w:t>
@@ -1235,8 +1288,11 @@
         <w:r>
           <w:rPr>
             <w:rStyle w:val="Literal"/>
-            <w:rPrChange w:id="36" w:author="David Keyes" w:date="2023-05-25T09:12:00Z">
-              <w:rPr/>
+            <w:rPrChange w:id="41" w:author="David Keyes" w:date="2023-05-25T09:12:00Z">
+              <w:rPr>
+                <w:b w:val="0"/>
+                <w:bCs w:val="0"/>
+              </w:rPr>
             </w:rPrChange>
           </w:rPr>
           <w:t>distill</w:t>
@@ -1274,24 +1330,12 @@
       <w:r>
         <w:t xml:space="preserve"> </w:t>
       </w:r>
-      <w:hyperlink r:id="rId32" w:history="1">
+      <w:hyperlink r:id="rId31" w:history="1">
         <w:r>
           <w:rPr>
             <w:rStyle w:val="LinkURL"/>
           </w:rPr>
-          <w:t>https://themockup.blog/posts/2020-08-01-building-a-blo</w:t>
-        </w:r>
-        <w:r>
-          <w:rPr>
-            <w:rStyle w:val="LinkURL"/>
-          </w:rPr>
-          <w:t>g</w:t>
-        </w:r>
-        <w:r>
-          <w:rPr>
-            <w:rStyle w:val="LinkURL"/>
-          </w:rPr>
-          <w:t>-with-distill/</w:t>
+          <w:t>https://themockup.blog/posts/2020-08-01-building-a-blog-with-distill/</w:t>
         </w:r>
       </w:hyperlink>
     </w:p>
@@ -1318,7 +1362,7 @@
       <w:r>
         <w:t>,</w:t>
       </w:r>
-      <w:hyperlink r:id="rId33" w:history="1">
+      <w:hyperlink r:id="rId32" w:history="1">
         <w:r>
           <w:rPr>
             <w:rStyle w:val="LinkURL"/>
@@ -1338,7 +1382,7 @@
       <w:pPr>
         <w:pStyle w:val="HeadA"/>
         <w:rPr>
-          <w:ins w:id="37" w:author="David Keyes" w:date="2023-05-25T09:13:00Z"/>
+          <w:ins w:id="42" w:author="David Keyes" w:date="2023-05-25T09:13:00Z"/>
         </w:rPr>
       </w:pPr>
       <w:r>
@@ -1348,13 +1392,13 @@
     <w:p>
       <w:pPr>
         <w:pStyle w:val="Body"/>
-        <w:pPrChange w:id="38" w:author="David Keyes" w:date="2023-05-25T09:13:00Z">
+        <w:pPrChange w:id="43" w:author="David Keyes" w:date="2023-05-25T09:13:00Z">
           <w:pPr>
             <w:pStyle w:val="HeadA"/>
           </w:pPr>
         </w:pPrChange>
       </w:pPr>
-      <w:ins w:id="39" w:author="David Keyes" w:date="2023-05-25T09:13:00Z">
+      <w:ins w:id="44" w:author="David Keyes" w:date="2023-05-25T09:13:00Z">
         <w:r>
           <w:t>Consult th</w:t>
         </w:r>
@@ -1385,7 +1429,7 @@
       <w:r>
         <w:t xml:space="preserve"> </w:t>
       </w:r>
-      <w:hyperlink r:id="rId34" w:history="1">
+      <w:hyperlink r:id="rId33" w:history="1">
         <w:r>
           <w:rPr>
             <w:rStyle w:val="LinkURL"/>
@@ -1443,7 +1487,7 @@
       <w:r>
         <w:t xml:space="preserve"> </w:t>
       </w:r>
-      <w:hyperlink r:id="rId35" w:history="1">
+      <w:hyperlink r:id="rId34" w:history="1">
         <w:r>
           <w:rPr>
             <w:rStyle w:val="LinkURL"/>
@@ -1456,7 +1500,7 @@
       <w:pPr>
         <w:pStyle w:val="HeadA"/>
         <w:rPr>
-          <w:ins w:id="40" w:author="David Keyes" w:date="2023-05-25T09:13:00Z"/>
+          <w:ins w:id="45" w:author="David Keyes" w:date="2023-05-25T09:13:00Z"/>
         </w:rPr>
       </w:pPr>
       <w:r>
@@ -1466,21 +1510,24 @@
     <w:p>
       <w:pPr>
         <w:pStyle w:val="Body"/>
-        <w:pPrChange w:id="41" w:author="David Keyes" w:date="2023-05-25T09:13:00Z">
+        <w:pPrChange w:id="46" w:author="David Keyes" w:date="2023-05-25T09:13:00Z">
           <w:pPr>
             <w:pStyle w:val="HeadA"/>
           </w:pPr>
         </w:pPrChange>
       </w:pPr>
-      <w:ins w:id="42" w:author="David Keyes" w:date="2023-05-25T09:13:00Z">
+      <w:ins w:id="47" w:author="David Keyes" w:date="2023-05-25T09:13:00Z">
         <w:r>
           <w:t xml:space="preserve">Consult the following resources to learn how to access data from Google Sheets using the </w:t>
         </w:r>
         <w:r>
           <w:rPr>
             <w:rStyle w:val="Literal"/>
-            <w:rPrChange w:id="43" w:author="David Keyes" w:date="2023-05-25T09:14:00Z">
-              <w:rPr/>
+            <w:rPrChange w:id="48" w:author="David Keyes" w:date="2023-05-25T09:14:00Z">
+              <w:rPr>
+                <w:b w:val="0"/>
+                <w:bCs w:val="0"/>
+              </w:rPr>
             </w:rPrChange>
           </w:rPr>
           <w:t>googlesheets4</w:t>
@@ -1489,7 +1536,7 @@
           <w:t xml:space="preserve"> package and from the Census B</w:t>
         </w:r>
       </w:ins>
-      <w:ins w:id="44" w:author="David Keyes" w:date="2023-05-25T09:14:00Z">
+      <w:ins w:id="49" w:author="David Keyes" w:date="2023-05-25T09:14:00Z">
         <w:r>
           <w:t xml:space="preserve">ureau using the </w:t>
         </w:r>
@@ -1497,8 +1544,11 @@
         <w:r>
           <w:rPr>
             <w:rStyle w:val="Literal"/>
-            <w:rPrChange w:id="45" w:author="David Keyes" w:date="2023-05-25T09:14:00Z">
-              <w:rPr/>
+            <w:rPrChange w:id="50" w:author="David Keyes" w:date="2023-05-25T09:14:00Z">
+              <w:rPr>
+                <w:b w:val="0"/>
+                <w:bCs w:val="0"/>
+              </w:rPr>
             </w:rPrChange>
           </w:rPr>
           <w:t>tidycensus</w:t>
@@ -1560,7 +1610,7 @@
         </w:rPr>
         <w:t xml:space="preserve"> </w:t>
       </w:r>
-      <w:hyperlink r:id="rId36" w:history="1">
+      <w:hyperlink r:id="rId35" w:history="1">
         <w:r>
           <w:rPr>
             <w:rStyle w:val="LinkURL"/>
@@ -1608,7 +1658,7 @@
         </w:rPr>
         <w:t xml:space="preserve"> </w:t>
       </w:r>
-      <w:hyperlink r:id="rId37" w:history="1">
+      <w:hyperlink r:id="rId36" w:history="1">
         <w:r>
           <w:rPr>
             <w:rStyle w:val="LinkURL"/>
@@ -1621,7 +1671,7 @@
       <w:pPr>
         <w:pStyle w:val="HeadA"/>
         <w:rPr>
-          <w:ins w:id="46" w:author="David Keyes" w:date="2023-05-25T09:14:00Z"/>
+          <w:ins w:id="51" w:author="David Keyes" w:date="2023-05-25T09:14:00Z"/>
         </w:rPr>
       </w:pPr>
       <w:r>
@@ -1636,17 +1686,17 @@
           <w:rStyle w:val="Literal"/>
           <w:rFonts w:ascii="Times Roman" w:hAnsi="Times Roman" w:cs="NewBaskervilleStd-Roman"/>
           <w:color w:val="000000"/>
-          <w:rPrChange w:id="47" w:author="David Keyes" w:date="2023-05-25T09:14:00Z">
+          <w:rPrChange w:id="52" w:author="David Keyes" w:date="2023-05-25T09:14:00Z">
             <w:rPr/>
           </w:rPrChange>
         </w:rPr>
-        <w:pPrChange w:id="48" w:author="David Keyes" w:date="2023-05-25T09:14:00Z">
+        <w:pPrChange w:id="53" w:author="David Keyes" w:date="2023-05-25T09:14:00Z">
           <w:pPr>
             <w:pStyle w:val="HeadA"/>
           </w:pPr>
         </w:pPrChange>
       </w:pPr>
-      <w:ins w:id="49" w:author="David Keyes" w:date="2023-05-25T09:14:00Z">
+      <w:ins w:id="54" w:author="David Keyes" w:date="2023-05-25T09:14:00Z">
         <w:r>
           <w:rPr>
             <w:rStyle w:val="Literal"/>
@@ -1676,7 +1726,7 @@
       <w:r>
         <w:t xml:space="preserve"> </w:t>
       </w:r>
-      <w:hyperlink r:id="rId38" w:history="1">
+      <w:hyperlink r:id="rId37" w:history="1">
         <w:r>
           <w:rPr>
             <w:rStyle w:val="LinkURL"/>
@@ -1704,7 +1754,7 @@
       <w:r>
         <w:t xml:space="preserve"> </w:t>
       </w:r>
-      <w:hyperlink r:id="rId39" w:history="1">
+      <w:hyperlink r:id="rId38" w:history="1">
         <w:r>
           <w:rPr>
             <w:rStyle w:val="LinkURL"/>
@@ -9652,6 +9702,7 @@
     <w:sig w:usb0="00000003" w:usb1="00000000" w:usb2="00000000" w:usb3="00000000" w:csb0="00000001" w:csb1="00000000"/>
   </w:font>
   <w:font w:name="Wingdings2">
+    <w:altName w:val="Arial"/>
     <w:panose1 w:val="020B0604020202020204"/>
     <w:charset w:val="02"/>
     <w:family w:val="auto"/>
@@ -9736,6 +9787,7 @@
     <w:rsid w:val="0084720B"/>
     <w:rsid w:val="00B26A00"/>
     <w:rsid w:val="00C64F59"/>
+    <w:rsid w:val="00F621B7"/>
   </w:rsids>
   <m:mathPr>
     <m:mathFont m:val="Cambria Math"/>

</xml_diff>